<commit_message>
Deploying to gh-pages from @ elong0527/r4csr@77e4894926ba509bdc2c829e7f3187b3dffc0148 🚀
</commit_message>
<xml_diff>
--- a/tlf/rtf-combine-toggle.docx
+++ b/tlf/rtf-combine-toggle.docx
@@ -4,6 +4,7 @@
   <w:body>
     <w:p>
       <w:pPr>
+        <w:pStyle w:val="Normal"/>
         <w:jc w:val="left"/>
         <w:pBdr>
           <w:bottom w:val="none" w:sz="0" w:space="0" w:color="000000"/>
@@ -44,9 +45,6 @@
         <w:rPr/>
         <w:fldChar w:fldCharType="end" w:dirty="true"/>
       </w:r>
-      <w:r>
-        <w:br w:type="page"/>
-      </w:r>
     </w:p>
     <w:p>
       <w:pPr>
@@ -60,6 +58,7 @@
     </w:p>
     <w:p>
       <w:pPr>
+        <w:pStyle w:val="Normal"/>
         <w:jc w:val="left"/>
         <w:pBdr>
           <w:bottom w:val="none" w:sz="0" w:space="0" w:color="000000"/>
@@ -100,9 +99,6 @@
         <w:rPr/>
         <w:fldChar w:fldCharType="end" w:dirty="true"/>
       </w:r>
-      <w:r>
-        <w:br w:type="page"/>
-      </w:r>
     </w:p>
     <w:p>
       <w:pPr>
@@ -116,6 +112,7 @@
     </w:p>
     <w:p>
       <w:pPr>
+        <w:pStyle w:val="Normal"/>
         <w:jc w:val="left"/>
         <w:pBdr>
           <w:bottom w:val="none" w:sz="0" w:space="0" w:color="000000"/>
@@ -155,9 +152,6 @@
       <w:r>
         <w:rPr/>
         <w:fldChar w:fldCharType="end" w:dirty="true"/>
-      </w:r>
-      <w:r>
-        <w:br w:type="page"/>
       </w:r>
     </w:p>
     <w:p>

</xml_diff>

<commit_message>
Port latest artifacts from gh-pages to main
</commit_message>
<xml_diff>
--- a/tlf/rtf-combine-toggle.docx
+++ b/tlf/rtf-combine-toggle.docx
@@ -13,7 +13,7 @@
           <w:right w:val="none" w:sz="0" w:space="0" w:color="000000"/>
         </w:pBdr>
         <w:spacing w:after="0" w:before="0" w:line="240"/>
-        <w:ind w:firstLine="0" w:left="0" w:right="0"/>
+        <w:ind w:left="0" w:right="0" w:firstLine="0" w:firstLineChars="0"/>
       </w:pPr>
       <w:r>
         <w:t xml:space="preserve">Table </w:t>
@@ -39,7 +39,7 @@
       </w:r>
       <w:r>
         <w:rPr/>
-        <w:instrText xml:space="preserve" w:dirty="true">INCLUDETEXT "\\cloud\\project\\tlf\\tbl_disp.rtf"</w:instrText>
+        <w:instrText xml:space="preserve" w:dirty="true">INCLUDETEXT "\\home\\runner\\work\\r4csr\\r4csr\\tlf\\tbl_disp.rtf"</w:instrText>
       </w:r>
       <w:r>
         <w:rPr/>
@@ -48,7 +48,7 @@
     </w:p>
     <w:p>
       <w:pPr>
-        <w:sectPr>
+        <w:sectPr w:officer="true">
           <w:pgSz w:h="16838" w:w="11906" w:orient="portrait"/>
           <w:type w:val="oddPage"/>
           <w:cols/>
@@ -67,7 +67,7 @@
           <w:right w:val="none" w:sz="0" w:space="0" w:color="000000"/>
         </w:pBdr>
         <w:spacing w:after="0" w:before="0" w:line="240"/>
-        <w:ind w:firstLine="0" w:left="0" w:right="0"/>
+        <w:ind w:left="0" w:right="0" w:firstLine="0" w:firstLineChars="0"/>
       </w:pPr>
       <w:r>
         <w:t xml:space="preserve">Table </w:t>
@@ -93,7 +93,7 @@
       </w:r>
       <w:r>
         <w:rPr/>
-        <w:instrText xml:space="preserve" w:dirty="true">INCLUDETEXT "\\cloud\\project\\tlf\\tlf_eff.rtf"</w:instrText>
+        <w:instrText xml:space="preserve" w:dirty="true">INCLUDETEXT "\\home\\runner\\work\\r4csr\\r4csr\\tlf\\tlf_eff.rtf"</w:instrText>
       </w:r>
       <w:r>
         <w:rPr/>
@@ -102,7 +102,7 @@
     </w:p>
     <w:p>
       <w:pPr>
-        <w:sectPr>
+        <w:sectPr w:officer="true">
           <w:pgSz w:h="16838" w:w="11906" w:orient="portrait"/>
           <w:type w:val="oddPage"/>
           <w:cols/>
@@ -121,7 +121,7 @@
           <w:right w:val="none" w:sz="0" w:space="0" w:color="000000"/>
         </w:pBdr>
         <w:spacing w:after="0" w:before="0" w:line="240"/>
-        <w:ind w:firstLine="0" w:left="0" w:right="0"/>
+        <w:ind w:left="0" w:right="0" w:firstLine="0" w:firstLineChars="0"/>
       </w:pPr>
       <w:r>
         <w:t xml:space="preserve">Table </w:t>
@@ -147,7 +147,7 @@
       </w:r>
       <w:r>
         <w:rPr/>
-        <w:instrText xml:space="preserve" w:dirty="true">INCLUDETEXT "\\cloud\\project\\tlf\\tlf_km.rtf"</w:instrText>
+        <w:instrText xml:space="preserve" w:dirty="true">INCLUDETEXT "\\home\\runner\\work\\r4csr\\r4csr\\tlf\\tlf_km.rtf"</w:instrText>
       </w:r>
       <w:r>
         <w:rPr/>
@@ -156,7 +156,7 @@
     </w:p>
     <w:p>
       <w:pPr>
-        <w:sectPr>
+        <w:sectPr w:officer="true">
           <w:pgSz w:h="11906" w:w="16838" w:orient="landscape"/>
           <w:type w:val="oddPage"/>
           <w:cols/>

</xml_diff>